<commit_message>
+ SRS for use case "Place order" & "Place rush order"
</commit_message>
<xml_diff>
--- a/Requirement Analysis/Use case specification – Pay Order.docx
+++ b/Requirement Analysis/Use case specification – Pay Order.docx
@@ -487,26 +487,22 @@
       <w:r>
         <w:t xml:space="preserve">Bảng </w:t>
       </w:r>
+      <w:fldSimple w:instr=" SEQ Bảng \* ARABIC ">
+        <w:r>
+          <w:rPr>
+            <w:noProof/>
+          </w:rPr>
+          <w:t>1</w:t>
+        </w:r>
+      </w:fldSimple>
       <w:r>
-        <w:fldChar w:fldCharType="begin"/>
+        <w:t>-Luồng sự kiện thay thế của Use case "</w:t>
       </w:r>
       <w:r>
-        <w:instrText xml:space="preserve"> SEQ Bảng \* ARABIC </w:instrText>
+        <w:t>Pay Order</w:t>
       </w:r>
       <w:r>
-        <w:fldChar w:fldCharType="separate"/>
-      </w:r>
-      <w:r>
-        <w:rPr>
-          <w:noProof/>
-        </w:rPr>
-        <w:t>1</w:t>
-      </w:r>
-      <w:r>
-        <w:fldChar w:fldCharType="end"/>
-      </w:r>
-      <w:r>
-        <w:t>-Luồng sự kiện thay thế của Use case "Đăng nhập"</w:t>
+        <w:t>"</w:t>
       </w:r>
     </w:p>
     <w:tbl>
@@ -1067,27 +1063,20 @@
       <w:r>
         <w:t xml:space="preserve">Bảng </w:t>
       </w:r>
+      <w:fldSimple w:instr=" SEQ Bảng \* ARABIC ">
+        <w:r>
+          <w:rPr>
+            <w:noProof/>
+          </w:rPr>
+          <w:t>2</w:t>
+        </w:r>
+      </w:fldSimple>
+      <w:bookmarkEnd w:id="0"/>
       <w:r>
-        <w:fldChar w:fldCharType="begin"/>
+        <w:t xml:space="preserve">-Dữ liệu đầu vào của thông tin </w:t>
       </w:r>
       <w:r>
-        <w:instrText xml:space="preserve"> SEQ Bảng \* ARABIC </w:instrText>
-      </w:r>
-      <w:r>
-        <w:fldChar w:fldCharType="separate"/>
-      </w:r>
-      <w:r>
-        <w:rPr>
-          <w:noProof/>
-        </w:rPr>
-        <w:t>2</w:t>
-      </w:r>
-      <w:r>
-        <w:fldChar w:fldCharType="end"/>
-      </w:r>
-      <w:bookmarkEnd w:id="0"/>
-      <w:r>
-        <w:t>-Dữ liệu đầu vào của thông tin cá nhân</w:t>
+        <w:t>thẻ</w:t>
       </w:r>
     </w:p>
     <w:tbl>
@@ -5473,15 +5462,6 @@
   </w:num>
   <w:num w:numId="36">
     <w:abstractNumId w:val="3"/>
-    <w:lvlOverride w:ilvl="0"/>
-    <w:lvlOverride w:ilvl="1"/>
-    <w:lvlOverride w:ilvl="2"/>
-    <w:lvlOverride w:ilvl="3"/>
-    <w:lvlOverride w:ilvl="4"/>
-    <w:lvlOverride w:ilvl="5"/>
-    <w:lvlOverride w:ilvl="6"/>
-    <w:lvlOverride w:ilvl="7"/>
-    <w:lvlOverride w:ilvl="8"/>
   </w:num>
   <w:num w:numId="37">
     <w:abstractNumId w:val="17"/>

</xml_diff>